<commit_message>
00:13 Unit09 Writing Upload PGW
</commit_message>
<xml_diff>
--- a/PGW/20190520/Writing.docx
+++ b/PGW/20190520/Writing.docx
@@ -70,43 +70,7 @@
           <w:sz w:val="30"/>
           <w:szCs w:val="30"/>
         </w:rPr>
-        <w:t>I want to buy a watch for my fa</w:t>
-      </w:r>
-      <w:r>
-        <w:rPr>
-          <w:rFonts w:ascii="Arial" w:hAnsi="Arial" w:cs="Arial"/>
-          <w:color w:val="3C3B40"/>
-          <w:sz w:val="30"/>
-          <w:szCs w:val="30"/>
-        </w:rPr>
-        <w:t xml:space="preserve">ther. Please give me a piece of </w:t>
-      </w:r>
-      <w:r>
-        <w:rPr>
-          <w:rFonts w:ascii="Arial" w:hAnsi="Arial" w:cs="Arial"/>
-          <w:color w:val="3C3B40"/>
-          <w:sz w:val="30"/>
-          <w:szCs w:val="30"/>
-        </w:rPr>
-        <w:t>advice about what kind of watch to buy.</w:t>
-      </w:r>
-      <w:r>
-        <w:rPr>
-          <w:rFonts w:ascii="Arial" w:hAnsi="Arial" w:cs="Arial"/>
-          <w:color w:val="3C3B40"/>
-          <w:sz w:val="30"/>
-          <w:szCs w:val="30"/>
-        </w:rPr>
-        <w:t xml:space="preserve"> Give lots of details that will </w:t>
-      </w:r>
-      <w:r>
-        <w:rPr>
-          <w:rFonts w:ascii="Arial" w:hAnsi="Arial" w:cs="Arial"/>
-          <w:color w:val="3C3B40"/>
-          <w:sz w:val="30"/>
-          <w:szCs w:val="30"/>
-        </w:rPr>
-        <w:t>help me decide.</w:t>
+        <w:t>I want to buy a watch for my father. Please give me a piece of advice about what kind of watch to buy. Give lots of details that will help me decide.</w:t>
       </w:r>
     </w:p>
     <w:p>
@@ -139,8 +103,6 @@
           <w:sz w:val="22"/>
         </w:rPr>
       </w:pPr>
-      <w:bookmarkStart w:id="0" w:name="_GoBack"/>
-      <w:bookmarkEnd w:id="0"/>
       <w:r>
         <w:rPr>
           <w:rFonts w:asciiTheme="majorHAnsi" w:eastAsiaTheme="majorHAnsi" w:hAnsiTheme="majorHAnsi" w:hint="eastAsia"/>
@@ -165,6 +127,15 @@
           <w:szCs w:val="20"/>
         </w:rPr>
       </w:pPr>
+      <w:r>
+        <w:rPr>
+          <w:rFonts w:asciiTheme="majorHAnsi" w:eastAsiaTheme="majorHAnsi" w:hAnsiTheme="majorHAnsi" w:cs="맑은 고딕"/>
+          <w:szCs w:val="20"/>
+        </w:rPr>
+        <w:t>If you want to buy a watch for your father? Then you should be well aware of your father's taste because there are many different kinds of watches and brands. But I don't know my watch very well either. The first thing to do is to choose whether to use a watch in a practical or stylish way. And then choose whether you want a metal or leather strap. The design of clockwork is also very important. A watch is a man's traditional fashion item. So you have to be very careful when you give a watch as a present. If you buy a watch for your father, I recommend a leather watch with a very classic design because your father will be old. The leather watch is a symbol of classic. I hope my advice was helpful.</w:t>
+      </w:r>
+      <w:bookmarkStart w:id="0" w:name="_GoBack"/>
+      <w:bookmarkEnd w:id="0"/>
     </w:p>
     <w:sectPr>
       <w:pgSz w:w="11906" w:h="16838"/>

</xml_diff>